<commit_message>
optimize the share code
</commit_message>
<xml_diff>
--- a/ANESample/ANE平台配置信息字段文档.docx
+++ b/ANESample/ANE平台配置信息字段文档.docx
@@ -1,13 +1,13 @@
 
 <file path=word/document.xml><?xml version="1.0" encoding="utf-8"?>
-<w:document xmlns:wpc="http://schemas.microsoft.com/office/word/2010/wordprocessingCanvas" xmlns:mo="http://schemas.microsoft.com/office/mac/office/2008/main" xmlns:mc="http://schemas.openxmlformats.org/markup-compatibility/2006" xmlns:mv="urn:schemas-microsoft-com:mac:vml" xmlns:o="urn:schemas-microsoft-com:office:office" xmlns:r="http://schemas.openxmlformats.org/officeDocument/2006/relationships" xmlns:m="http://schemas.openxmlformats.org/officeDocument/2006/math" xmlns:v="urn:schemas-microsoft-com:vml" xmlns:wp14="http://schemas.microsoft.com/office/word/2010/wordprocessingDrawing" xmlns:wp="http://schemas.openxmlformats.org/drawingml/2006/wordprocessingDrawing" xmlns:w10="urn:schemas-microsoft-com:office:word" xmlns:w="http://schemas.openxmlformats.org/wordprocessingml/2006/main" xmlns:w14="http://schemas.microsoft.com/office/word/2010/wordml" xmlns:wpg="http://schemas.microsoft.com/office/word/2010/wordprocessingGroup" xmlns:wpi="http://schemas.microsoft.com/office/word/2010/wordprocessingInk" xmlns:wne="http://schemas.microsoft.com/office/word/2006/wordml" xmlns:wps="http://schemas.microsoft.com/office/word/2010/wordprocessingShape" mc:Ignorable="w14 wp14">
+<w:document xmlns:ve="http://schemas.openxmlformats.org/markup-compatibility/2006" xmlns:o="urn:schemas-microsoft-com:office:office" xmlns:r="http://schemas.openxmlformats.org/officeDocument/2006/relationships" xmlns:m="http://schemas.openxmlformats.org/officeDocument/2006/math" xmlns:v="urn:schemas-microsoft-com:vml" xmlns:wp="http://schemas.openxmlformats.org/drawingml/2006/wordprocessingDrawing" xmlns:w10="urn:schemas-microsoft-com:office:word" xmlns:w="http://schemas.openxmlformats.org/wordprocessingml/2006/main" xmlns:wne="http://schemas.microsoft.com/office/word/2006/wordml">
   <w:body>
     <w:tbl>
       <w:tblPr>
         <w:tblStyle w:val="a3"/>
         <w:tblpPr w:leftFromText="180" w:rightFromText="180" w:vertAnchor="page" w:horzAnchor="page" w:tblpX="1189" w:tblpY="1641"/>
         <w:tblW w:w="10264" w:type="dxa"/>
-        <w:tblLook w:val="04A0" w:firstRow="1" w:lastRow="0" w:firstColumn="1" w:lastColumn="0" w:noHBand="0" w:noVBand="1"/>
+        <w:tblLook w:val="04A0"/>
       </w:tblPr>
       <w:tblGrid>
         <w:gridCol w:w="1698"/>
@@ -3795,7 +3795,7 @@
               <w:pStyle w:val="a4"/>
               <w:jc w:val="center"/>
               <w:rPr>
-                <w:rFonts w:ascii="Yuanti SC Regular" w:eastAsia="Yuanti SC Regular" w:hAnsi="Yuanti SC Regular" w:hint="eastAsia"/>
+                <w:rFonts w:ascii="Yuanti SC Regular" w:eastAsia="Yuanti SC Regular" w:hAnsi="Yuanti SC Regular"/>
                 <w:color w:val="000000" w:themeColor="text1"/>
                 <w:sz w:val="17"/>
                 <w:szCs w:val="17"/>
@@ -3866,7 +3866,7 @@
             <w:pPr>
               <w:jc w:val="center"/>
               <w:rPr>
-                <w:rFonts w:ascii="Yuanti SC Regular" w:eastAsia="Yuanti SC Regular" w:hAnsi="Yuanti SC Regular" w:hint="eastAsia"/>
+                <w:rFonts w:ascii="Yuanti SC Regular" w:eastAsia="Yuanti SC Regular" w:hAnsi="Yuanti SC Regular"/>
                 <w:color w:val="000000" w:themeColor="text1"/>
                 <w:sz w:val="17"/>
                 <w:szCs w:val="17"/>
@@ -3903,7 +3903,7 @@
             <w:pPr>
               <w:jc w:val="center"/>
               <w:rPr>
-                <w:rFonts w:ascii="Yuanti SC Regular" w:eastAsia="Yuanti SC Regular" w:hAnsi="Yuanti SC Regular" w:hint="eastAsia"/>
+                <w:rFonts w:ascii="Yuanti SC Regular" w:eastAsia="Yuanti SC Regular" w:hAnsi="Yuanti SC Regular"/>
                 <w:color w:val="000000" w:themeColor="text1"/>
                 <w:sz w:val="17"/>
                 <w:szCs w:val="17"/>
@@ -3940,7 +3940,7 @@
             <w:pPr>
               <w:jc w:val="center"/>
               <w:rPr>
-                <w:rFonts w:ascii="Yuanti SC Regular" w:eastAsia="Yuanti SC Regular" w:hAnsi="Yuanti SC Regular" w:hint="eastAsia"/>
+                <w:rFonts w:ascii="Yuanti SC Regular" w:eastAsia="Yuanti SC Regular" w:hAnsi="Yuanti SC Regular"/>
                 <w:color w:val="000000" w:themeColor="text1"/>
                 <w:sz w:val="17"/>
                 <w:szCs w:val="17"/>
@@ -3980,7 +3980,7 @@
               <w:pStyle w:val="a4"/>
               <w:jc w:val="center"/>
               <w:rPr>
-                <w:rFonts w:ascii="Yuanti SC Regular" w:eastAsia="Yuanti SC Regular" w:hAnsi="Yuanti SC Regular" w:hint="eastAsia"/>
+                <w:rFonts w:ascii="Yuanti SC Regular" w:eastAsia="Yuanti SC Regular" w:hAnsi="Yuanti SC Regular"/>
                 <w:color w:val="000000" w:themeColor="text1"/>
                 <w:sz w:val="17"/>
                 <w:szCs w:val="17"/>
@@ -4005,7 +4005,7 @@
             <w:pPr>
               <w:jc w:val="center"/>
               <w:rPr>
-                <w:rFonts w:ascii="Yuanti SC Regular" w:eastAsia="Yuanti SC Regular" w:hAnsi="Yuanti SC Regular" w:hint="eastAsia"/>
+                <w:rFonts w:ascii="Yuanti SC Regular" w:eastAsia="Yuanti SC Regular" w:hAnsi="Yuanti SC Regular"/>
                 <w:color w:val="000000" w:themeColor="text1"/>
                 <w:sz w:val="17"/>
                 <w:szCs w:val="17"/>
@@ -4031,7 +4031,7 @@
             <w:pPr>
               <w:pStyle w:val="a4"/>
               <w:rPr>
-                <w:rFonts w:ascii="Yuanti SC Regular" w:eastAsia="Yuanti SC Regular" w:hAnsi="Yuanti SC Regular" w:hint="eastAsia"/>
+                <w:rFonts w:ascii="Yuanti SC Regular" w:eastAsia="Yuanti SC Regular" w:hAnsi="Yuanti SC Regular"/>
                 <w:color w:val="000000" w:themeColor="text1"/>
                 <w:sz w:val="17"/>
                 <w:szCs w:val="17"/>
@@ -4050,7 +4050,7 @@
           <w:p>
             <w:pPr>
               <w:rPr>
-                <w:rFonts w:ascii="Yuanti SC Regular" w:eastAsia="Yuanti SC Regular" w:hAnsi="Yuanti SC Regular" w:hint="eastAsia"/>
+                <w:rFonts w:ascii="Yuanti SC Regular" w:eastAsia="Yuanti SC Regular" w:hAnsi="Yuanti SC Regular"/>
                 <w:color w:val="000000" w:themeColor="text1"/>
                 <w:sz w:val="17"/>
                 <w:szCs w:val="17"/>
@@ -4067,7 +4067,7 @@
               <w:pStyle w:val="a4"/>
               <w:jc w:val="center"/>
               <w:rPr>
-                <w:rFonts w:ascii="Yuanti SC Regular" w:eastAsia="Yuanti SC Regular" w:hAnsi="Yuanti SC Regular" w:hint="eastAsia"/>
+                <w:rFonts w:ascii="Yuanti SC Regular" w:eastAsia="Yuanti SC Regular" w:hAnsi="Yuanti SC Regular"/>
                 <w:color w:val="000000" w:themeColor="text1"/>
                 <w:sz w:val="17"/>
                 <w:szCs w:val="17"/>
@@ -4093,7 +4093,7 @@
               <w:pStyle w:val="a4"/>
               <w:jc w:val="center"/>
               <w:rPr>
-                <w:rFonts w:ascii="Yuanti SC Regular" w:eastAsia="Yuanti SC Regular" w:hAnsi="Yuanti SC Regular" w:hint="eastAsia"/>
+                <w:rFonts w:ascii="Yuanti SC Regular" w:eastAsia="Yuanti SC Regular" w:hAnsi="Yuanti SC Regular"/>
                 <w:color w:val="000000" w:themeColor="text1"/>
                 <w:sz w:val="17"/>
                 <w:szCs w:val="17"/>
@@ -4145,7 +4145,45 @@
       <w:pPr>
         <w:jc w:val="center"/>
         <w:rPr>
+          <w:rFonts w:ascii="Yuanti SC Regular" w:eastAsia="Yuanti SC Regular" w:hAnsi="Yuanti SC Regular"/>
+          <w:color w:val="000000" w:themeColor="text1"/>
+          <w:sz w:val="17"/>
+          <w:szCs w:val="17"/>
+        </w:rPr>
+      </w:pPr>
+      <w:r>
+        <w:rPr>
           <w:rFonts w:ascii="Yuanti SC Regular" w:eastAsia="Yuanti SC Regular" w:hAnsi="Yuanti SC Regular" w:hint="eastAsia"/>
+          <w:color w:val="000000" w:themeColor="text1"/>
+          <w:sz w:val="17"/>
+          <w:szCs w:val="17"/>
+        </w:rPr>
+        <w:t>Android 不支持上面的类型，具体请参考</w:t>
+      </w:r>
+      <w:r>
+        <w:rPr>
+          <w:rFonts w:ascii="Yuanti SC Regular" w:eastAsia="Yuanti SC Regular" w:hAnsi="Yuanti SC Regular"/>
+          <w:color w:val="000000" w:themeColor="text1"/>
+          <w:sz w:val="17"/>
+          <w:szCs w:val="17"/>
+        </w:rPr>
+        <w:t>ANESample\ANEDemo\src</w:t>
+      </w:r>
+      <w:r>
+        <w:rPr>
+          <w:rFonts w:ascii="Yuanti SC Regular" w:eastAsia="Yuanti SC Regular" w:hAnsi="Yuanti SC Regular" w:hint="eastAsia"/>
+          <w:color w:val="000000" w:themeColor="text1"/>
+          <w:sz w:val="17"/>
+          <w:szCs w:val="17"/>
+        </w:rPr>
+        <w:t>\ShareSDK.xml文件</w:t>
+      </w:r>
+    </w:p>
+    <w:p>
+      <w:pPr>
+        <w:jc w:val="center"/>
+        <w:rPr>
+          <w:rFonts w:ascii="Yuanti SC Regular" w:eastAsia="Yuanti SC Regular" w:hAnsi="Yuanti SC Regular"/>
           <w:color w:val="000000" w:themeColor="text1"/>
           <w:sz w:val="17"/>
           <w:szCs w:val="17"/>
@@ -4156,7 +4194,7 @@
       <w:pPr>
         <w:jc w:val="center"/>
         <w:rPr>
-          <w:rFonts w:ascii="Yuanti SC Regular" w:eastAsia="Yuanti SC Regular" w:hAnsi="Yuanti SC Regular" w:hint="eastAsia"/>
+          <w:rFonts w:ascii="Yuanti SC Regular" w:eastAsia="Yuanti SC Regular" w:hAnsi="Yuanti SC Regular"/>
           <w:color w:val="000000" w:themeColor="text1"/>
           <w:sz w:val="17"/>
           <w:szCs w:val="17"/>
@@ -4173,8 +4211,46 @@
 </w:document>
 </file>
 
+<file path=word/endnotes.xml><?xml version="1.0" encoding="utf-8"?>
+<w:endnotes xmlns:ve="http://schemas.openxmlformats.org/markup-compatibility/2006" xmlns:o="urn:schemas-microsoft-com:office:office" xmlns:r="http://schemas.openxmlformats.org/officeDocument/2006/relationships" xmlns:m="http://schemas.openxmlformats.org/officeDocument/2006/math" xmlns:v="urn:schemas-microsoft-com:vml" xmlns:wp="http://schemas.openxmlformats.org/drawingml/2006/wordprocessingDrawing" xmlns:w10="urn:schemas-microsoft-com:office:word" xmlns:w="http://schemas.openxmlformats.org/wordprocessingml/2006/main" xmlns:wne="http://schemas.microsoft.com/office/word/2006/wordml">
+  <w:endnote w:type="separator" w:id="-1">
+    <w:p>
+      <w:r>
+        <w:separator/>
+      </w:r>
+    </w:p>
+  </w:endnote>
+  <w:endnote w:type="continuationSeparator" w:id="0">
+    <w:p>
+      <w:r>
+        <w:continuationSeparator/>
+      </w:r>
+    </w:p>
+  </w:endnote>
+</w:endnotes>
+</file>
+
+<file path=word/footnotes.xml><?xml version="1.0" encoding="utf-8"?>
+<w:footnotes xmlns:ve="http://schemas.openxmlformats.org/markup-compatibility/2006" xmlns:o="urn:schemas-microsoft-com:office:office" xmlns:r="http://schemas.openxmlformats.org/officeDocument/2006/relationships" xmlns:m="http://schemas.openxmlformats.org/officeDocument/2006/math" xmlns:v="urn:schemas-microsoft-com:vml" xmlns:wp="http://schemas.openxmlformats.org/drawingml/2006/wordprocessingDrawing" xmlns:w10="urn:schemas-microsoft-com:office:word" xmlns:w="http://schemas.openxmlformats.org/wordprocessingml/2006/main" xmlns:wne="http://schemas.microsoft.com/office/word/2006/wordml">
+  <w:footnote w:type="separator" w:id="-1">
+    <w:p>
+      <w:r>
+        <w:separator/>
+      </w:r>
+    </w:p>
+  </w:footnote>
+  <w:footnote w:type="continuationSeparator" w:id="0">
+    <w:p>
+      <w:r>
+        <w:continuationSeparator/>
+      </w:r>
+    </w:p>
+  </w:footnote>
+</w:footnotes>
+</file>
+
 <file path=word/styles.xml><?xml version="1.0" encoding="utf-8"?>
-<w:styles xmlns:mc="http://schemas.openxmlformats.org/markup-compatibility/2006" xmlns:r="http://schemas.openxmlformats.org/officeDocument/2006/relationships" xmlns:w="http://schemas.openxmlformats.org/wordprocessingml/2006/main" xmlns:w14="http://schemas.microsoft.com/office/word/2010/wordml" mc:Ignorable="w14">
+<w:styles xmlns:r="http://schemas.openxmlformats.org/officeDocument/2006/relationships" xmlns:w="http://schemas.openxmlformats.org/wordprocessingml/2006/main">
   <w:docDefaults>
     <w:rPrDefault>
       <w:rPr>
@@ -4187,7 +4263,7 @@
     </w:rPrDefault>
     <w:pPrDefault/>
   </w:docDefaults>
-  <w:latentStyles w:defLockedState="0" w:defUIPriority="99" w:defSemiHidden="1" w:defUnhideWhenUsed="1" w:defQFormat="0" w:count="276">
+  <w:latentStyles w:defLockedState="0" w:defUIPriority="99" w:defSemiHidden="1" w:defUnhideWhenUsed="1" w:defQFormat="0" w:count="267">
     <w:lsdException w:name="Normal" w:semiHidden="0" w:uiPriority="0" w:unhideWhenUsed="0" w:qFormat="1"/>
     <w:lsdException w:name="heading 1" w:semiHidden="0" w:uiPriority="9" w:unhideWhenUsed="0" w:qFormat="1"/>
     <w:lsdException w:name="heading 2" w:uiPriority="9" w:qFormat="1"/>
@@ -4329,6 +4405,7 @@
   <w:style w:type="paragraph" w:default="1" w:styleId="a">
     <w:name w:val="Normal"/>
     <w:qFormat/>
+    <w:rsid w:val="00505E69"/>
     <w:pPr>
       <w:widowControl w:val="0"/>
       <w:jc w:val="both"/>
@@ -4345,6 +4422,7 @@
     <w:uiPriority w:val="99"/>
     <w:semiHidden/>
     <w:unhideWhenUsed/>
+    <w:qFormat/>
     <w:tblPr>
       <w:tblInd w:w="0" w:type="dxa"/>
       <w:tblCellMar>
@@ -4400,6 +4478,75 @@
       <w:kern w:val="0"/>
       <w:sz w:val="20"/>
       <w:szCs w:val="20"/>
+    </w:rPr>
+  </w:style>
+  <w:style w:type="paragraph" w:styleId="a5">
+    <w:name w:val="header"/>
+    <w:basedOn w:val="a"/>
+    <w:link w:val="Char"/>
+    <w:uiPriority w:val="99"/>
+    <w:semiHidden/>
+    <w:unhideWhenUsed/>
+    <w:rsid w:val="00C940A8"/>
+    <w:pPr>
+      <w:pBdr>
+        <w:bottom w:val="single" w:sz="6" w:space="1" w:color="auto"/>
+      </w:pBdr>
+      <w:tabs>
+        <w:tab w:val="center" w:pos="4153"/>
+        <w:tab w:val="right" w:pos="8306"/>
+      </w:tabs>
+      <w:snapToGrid w:val="0"/>
+      <w:jc w:val="center"/>
+    </w:pPr>
+    <w:rPr>
+      <w:sz w:val="18"/>
+      <w:szCs w:val="18"/>
+    </w:rPr>
+  </w:style>
+  <w:style w:type="character" w:customStyle="1" w:styleId="Char">
+    <w:name w:val="页眉 Char"/>
+    <w:basedOn w:val="a0"/>
+    <w:link w:val="a5"/>
+    <w:uiPriority w:val="99"/>
+    <w:semiHidden/>
+    <w:rsid w:val="00C940A8"/>
+    <w:rPr>
+      <w:sz w:val="18"/>
+      <w:szCs w:val="18"/>
+    </w:rPr>
+  </w:style>
+  <w:style w:type="paragraph" w:styleId="a6">
+    <w:name w:val="footer"/>
+    <w:basedOn w:val="a"/>
+    <w:link w:val="Char0"/>
+    <w:uiPriority w:val="99"/>
+    <w:semiHidden/>
+    <w:unhideWhenUsed/>
+    <w:rsid w:val="00C940A8"/>
+    <w:pPr>
+      <w:tabs>
+        <w:tab w:val="center" w:pos="4153"/>
+        <w:tab w:val="right" w:pos="8306"/>
+      </w:tabs>
+      <w:snapToGrid w:val="0"/>
+      <w:jc w:val="left"/>
+    </w:pPr>
+    <w:rPr>
+      <w:sz w:val="18"/>
+      <w:szCs w:val="18"/>
+    </w:rPr>
+  </w:style>
+  <w:style w:type="character" w:customStyle="1" w:styleId="Char0">
+    <w:name w:val="页脚 Char"/>
+    <w:basedOn w:val="a0"/>
+    <w:link w:val="a6"/>
+    <w:uiPriority w:val="99"/>
+    <w:semiHidden/>
+    <w:rsid w:val="00C940A8"/>
+    <w:rPr>
+      <w:sz w:val="18"/>
+      <w:szCs w:val="18"/>
     </w:rPr>
   </w:style>
 </w:styles>
@@ -4962,7 +5109,7 @@
 </file>
 
 <file path=customXml/itemProps1.xml><?xml version="1.0" encoding="utf-8"?>
-<ds:datastoreItem xmlns:ds="http://schemas.openxmlformats.org/officeDocument/2006/customXml" ds:itemID="{0FF59FBF-269D-A844-86AF-A207D0201A15}">
+<ds:datastoreItem xmlns:ds="http://schemas.openxmlformats.org/officeDocument/2006/customXml" ds:itemID="{9618095C-9A5A-47C4-8470-471275F80B17}">
   <ds:schemaRefs>
     <ds:schemaRef ds:uri="http://schemas.openxmlformats.org/officeDocument/2006/bibliography"/>
   </ds:schemaRefs>

</xml_diff>